<commit_message>
Added problem statement, made separate webpages
</commit_message>
<xml_diff>
--- a/Misc/CyberSentinel.docx
+++ b/Misc/CyberSentinel.docx
@@ -4,25 +4,11 @@
   <w:body>
     <w:p>
       <w:pPr>
+        <w:pStyle w:val="Header"/>
         <w:jc w:val="center"/>
-        <w:rPr>
-          <w:b/>
-          <w:bCs/>
-        </w:rPr>
-      </w:pPr>
-      <w:r>
-        <w:rPr>
-          <w:b/>
-          <w:bCs/>
-        </w:rPr>
-        <w:t>CyberCerebrus</w:t>
-      </w:r>
-      <w:r>
-        <w:rPr>
-          <w:b/>
-          <w:bCs/>
-        </w:rPr>
-        <w:t xml:space="preserve"> or CyberSentinel?</w:t>
+      </w:pPr>
+      <w:r>
+        <w:t>Snehasri Ravishankar | Suchit Reddi | Devanssh Agarwal</w:t>
       </w:r>
     </w:p>
     <w:p>
@@ -84,7 +70,7 @@
       <w:r>
         <w:t>f we add a SQL Injection attack (</w:t>
       </w:r>
-      <w:hyperlink r:id="rId5" w:history="1">
+      <w:hyperlink r:id="rId7" w:history="1">
         <w:r>
           <w:rPr>
             <w:rStyle w:val="Hyperlink"/>
@@ -168,7 +154,7 @@
       <w:r>
         <w:t>Take a look at DVWA (</w:t>
       </w:r>
-      <w:hyperlink r:id="rId6" w:history="1">
+      <w:hyperlink r:id="rId8" w:history="1">
         <w:r>
           <w:rPr>
             <w:rStyle w:val="Hyperlink"/>
@@ -179,7 +165,7 @@
       <w:r>
         <w:t>), and Hacksplaining (</w:t>
       </w:r>
-      <w:hyperlink r:id="rId7" w:history="1">
+      <w:hyperlink r:id="rId9" w:history="1">
         <w:r>
           <w:rPr>
             <w:rStyle w:val="Hyperlink"/>
@@ -285,7 +271,7 @@
       <w:r>
         <w:t xml:space="preserve">GitHub Repo for the project: </w:t>
       </w:r>
-      <w:hyperlink r:id="rId8" w:history="1">
+      <w:hyperlink r:id="rId10" w:history="1">
         <w:r>
           <w:rPr>
             <w:rStyle w:val="Hyperlink"/>
@@ -301,7 +287,7 @@
       <w:r>
         <w:t xml:space="preserve">How to build a vulnerable web app: </w:t>
       </w:r>
-      <w:hyperlink r:id="rId9" w:history="1">
+      <w:hyperlink r:id="rId11" w:history="1">
         <w:r>
           <w:rPr>
             <w:rStyle w:val="Hyperlink"/>
@@ -317,7 +303,7 @@
       <w:r>
         <w:t xml:space="preserve">Damn Vulnerable Web Application: </w:t>
       </w:r>
-      <w:hyperlink r:id="rId10" w:history="1">
+      <w:hyperlink r:id="rId12" w:history="1">
         <w:r>
           <w:rPr>
             <w:rStyle w:val="Hyperlink"/>
@@ -333,7 +319,7 @@
       <w:r>
         <w:t xml:space="preserve">Hacksplaining: </w:t>
       </w:r>
-      <w:hyperlink r:id="rId11" w:history="1">
+      <w:hyperlink r:id="rId13" w:history="1">
         <w:r>
           <w:rPr>
             <w:rStyle w:val="Hyperlink"/>
@@ -349,7 +335,7 @@
       <w:r>
         <w:t xml:space="preserve">Playlist on DVWA: </w:t>
       </w:r>
-      <w:hyperlink r:id="rId12" w:history="1">
+      <w:hyperlink r:id="rId14" w:history="1">
         <w:r>
           <w:rPr>
             <w:rStyle w:val="Hyperlink"/>
@@ -365,7 +351,7 @@
       <w:r>
         <w:t xml:space="preserve">XSS explanation: </w:t>
       </w:r>
-      <w:hyperlink r:id="rId13" w:history="1">
+      <w:hyperlink r:id="rId15" w:history="1">
         <w:r>
           <w:rPr>
             <w:rStyle w:val="Hyperlink"/>
@@ -381,7 +367,7 @@
       <w:r>
         <w:t xml:space="preserve">Three DVWA vulnerabilities: </w:t>
       </w:r>
-      <w:hyperlink r:id="rId14" w:anchor="Exploit_1_Damn_Vulnerable_Web_App_SQL_Injection_attack" w:history="1">
+      <w:hyperlink r:id="rId16" w:anchor="Exploit_1_Damn_Vulnerable_Web_App_SQL_Injection_attack" w:history="1">
         <w:r>
           <w:rPr>
             <w:rStyle w:val="Hyperlink"/>
@@ -397,7 +383,7 @@
       <w:r>
         <w:t xml:space="preserve">A few more: </w:t>
       </w:r>
-      <w:hyperlink r:id="rId15" w:history="1">
+      <w:hyperlink r:id="rId17" w:history="1">
         <w:r>
           <w:rPr>
             <w:rStyle w:val="Hyperlink"/>
@@ -413,7 +399,7 @@
       <w:r>
         <w:t xml:space="preserve">Just a few more attacks: </w:t>
       </w:r>
-      <w:hyperlink r:id="rId16" w:history="1">
+      <w:hyperlink r:id="rId18" w:history="1">
         <w:r>
           <w:rPr>
             <w:rStyle w:val="Hyperlink"/>
@@ -429,7 +415,7 @@
       <w:r>
         <w:t xml:space="preserve">DVWA written guide: </w:t>
       </w:r>
-      <w:hyperlink r:id="rId17" w:history="1">
+      <w:hyperlink r:id="rId19" w:history="1">
         <w:r>
           <w:rPr>
             <w:rStyle w:val="Hyperlink"/>
@@ -461,7 +447,7 @@
       <w:r>
         <w:t xml:space="preserve">Google Gruyere: </w:t>
       </w:r>
-      <w:hyperlink r:id="rId18" w:history="1">
+      <w:hyperlink r:id="rId20" w:history="1">
         <w:r>
           <w:rPr>
             <w:rStyle w:val="Hyperlink"/>
@@ -477,7 +463,7 @@
       <w:r>
         <w:t xml:space="preserve">Web Goat: </w:t>
       </w:r>
-      <w:hyperlink r:id="rId19" w:history="1">
+      <w:hyperlink r:id="rId21" w:history="1">
         <w:r>
           <w:rPr>
             <w:rStyle w:val="Hyperlink"/>
@@ -488,7 +474,7 @@
       <w:r>
         <w:t xml:space="preserve">, </w:t>
       </w:r>
-      <w:hyperlink r:id="rId20" w:history="1">
+      <w:hyperlink r:id="rId22" w:history="1">
         <w:r>
           <w:rPr>
             <w:rStyle w:val="Hyperlink"/>
@@ -517,7 +503,7 @@
       <w:r>
         <w:t xml:space="preserve">Deploy website with docker: </w:t>
       </w:r>
-      <w:hyperlink r:id="rId21" w:history="1">
+      <w:hyperlink r:id="rId23" w:history="1">
         <w:r>
           <w:rPr>
             <w:rStyle w:val="Hyperlink"/>
@@ -536,7 +522,7 @@
       <w:r>
         <w:t xml:space="preserve">Learning docker: </w:t>
       </w:r>
-      <w:hyperlink r:id="rId22" w:history="1">
+      <w:hyperlink r:id="rId24" w:history="1">
         <w:r>
           <w:rPr>
             <w:rStyle w:val="Hyperlink"/>
@@ -566,31 +552,45 @@
         <w:contextualSpacing/>
       </w:pPr>
       <w:r>
-        <w:t>Research more on DVWA (how it works, how its hosted etc)</w:t>
-      </w:r>
-    </w:p>
-    <w:p>
-      <w:pPr>
-        <w:contextualSpacing/>
-      </w:pPr>
-      <w:r>
-        <w:t>Which frontend framework and language to use?</w:t>
-      </w:r>
-    </w:p>
-    <w:p>
-      <w:pPr>
-        <w:contextualSpacing/>
-      </w:pPr>
-      <w:r>
-        <w:t xml:space="preserve">Do class </w:t>
-      </w:r>
-      <w:proofErr w:type="gramStart"/>
-      <w:r>
-        <w:t>assignments</w:t>
-      </w:r>
-      <w:proofErr w:type="gramEnd"/>
+        <w:t>Research more on DVWA (how it works, how its hosted</w:t>
+      </w:r>
+      <w:r>
+        <w:t>,</w:t>
+      </w:r>
+      <w:r>
+        <w:t xml:space="preserve"> etc)</w:t>
+      </w:r>
+    </w:p>
+    <w:p>
+      <w:pPr>
+        <w:contextualSpacing/>
+      </w:pPr>
+      <w:r>
+        <w:t xml:space="preserve">Which framework </w:t>
+      </w:r>
+      <w:r>
+        <w:t>or</w:t>
+      </w:r>
+      <w:r>
+        <w:t xml:space="preserve"> language to use</w:t>
+      </w:r>
+      <w:r>
+        <w:t xml:space="preserve"> = PHP.</w:t>
+      </w:r>
+    </w:p>
+    <w:p>
+      <w:pPr>
+        <w:contextualSpacing/>
+      </w:pPr>
+    </w:p>
+    <w:p>
+      <w:pPr>
+        <w:contextualSpacing/>
+      </w:pPr>
     </w:p>
     <w:sectPr>
+      <w:headerReference w:type="default" r:id="rId25"/>
+      <w:footerReference w:type="default" r:id="rId26"/>
       <w:pgSz w:w="12240" w:h="15840"/>
       <w:pgMar w:top="720" w:right="720" w:bottom="720" w:left="720" w:header="720" w:footer="720" w:gutter="0"/>
       <w:cols w:space="720"/>
@@ -598,6 +598,92 @@
     </w:sectPr>
   </w:body>
 </w:document>
+</file>
+
+<file path=word/endnotes.xml><?xml version="1.0" encoding="utf-8"?>
+<w:endnotes xmlns:wpc="http://schemas.microsoft.com/office/word/2010/wordprocessingCanvas" xmlns:cx="http://schemas.microsoft.com/office/drawing/2014/chartex" xmlns:cx1="http://schemas.microsoft.com/office/drawing/2015/9/8/chartex" xmlns:cx2="http://schemas.microsoft.com/office/drawing/2015/10/21/chartex" xmlns:cx3="http://schemas.microsoft.com/office/drawing/2016/5/9/chartex" xmlns:cx4="http://schemas.microsoft.com/office/drawing/2016/5/10/chartex" xmlns:cx5="http://schemas.microsoft.com/office/drawing/2016/5/11/chartex" xmlns:cx6="http://schemas.microsoft.com/office/drawing/2016/5/12/chartex" xmlns:cx7="http://schemas.microsoft.com/office/drawing/2016/5/13/chartex" xmlns:cx8="http://schemas.microsoft.com/office/drawing/2016/5/14/chartex" xmlns:mc="http://schemas.openxmlformats.org/markup-compatibility/2006" xmlns:aink="http://schemas.microsoft.com/office/drawing/2016/ink" xmlns:am3d="http://schemas.microsoft.com/office/drawing/2017/model3d" xmlns:o="urn:schemas-microsoft-com:office:office" xmlns:oel="http://schemas.microsoft.com/office/2019/extlst" xmlns:r="http://schemas.openxmlformats.org/officeDocument/2006/relationships" xmlns:m="http://schemas.openxmlformats.org/officeDocument/2006/math" xmlns:v="urn:schemas-microsoft-com:vml" xmlns:wp14="http://schemas.microsoft.com/office/word/2010/wordprocessingDrawing" xmlns:wp="http://schemas.openxmlformats.org/drawingml/2006/wordprocessingDrawing" xmlns:w10="urn:schemas-microsoft-com:office:word" xmlns:w="http://schemas.openxmlformats.org/wordprocessingml/2006/main" xmlns:w14="http://schemas.microsoft.com/office/word/2010/wordml" xmlns:w15="http://schemas.microsoft.com/office/word/2012/wordml" xmlns:w16cex="http://schemas.microsoft.com/office/word/2018/wordml/cex" xmlns:w16cid="http://schemas.microsoft.com/office/word/2016/wordml/cid" xmlns:w16="http://schemas.microsoft.com/office/word/2018/wordml" xmlns:w16sdtdh="http://schemas.microsoft.com/office/word/2020/wordml/sdtdatahash" xmlns:w16se="http://schemas.microsoft.com/office/word/2015/wordml/symex" xmlns:wpg="http://schemas.microsoft.com/office/word/2010/wordprocessingGroup" xmlns:wpi="http://schemas.microsoft.com/office/word/2010/wordprocessingInk" xmlns:wne="http://schemas.microsoft.com/office/word/2006/wordml" xmlns:wps="http://schemas.microsoft.com/office/word/2010/wordprocessingShape" mc:Ignorable="w14 w15 w16se w16cid w16 w16cex w16sdtdh wp14">
+  <w:endnote w:type="separator" w:id="-1">
+    <w:p>
+      <w:pPr>
+        <w:spacing w:after="0" w:line="240" w:lineRule="auto"/>
+      </w:pPr>
+      <w:r>
+        <w:separator/>
+      </w:r>
+    </w:p>
+  </w:endnote>
+  <w:endnote w:type="continuationSeparator" w:id="0">
+    <w:p>
+      <w:pPr>
+        <w:spacing w:after="0" w:line="240" w:lineRule="auto"/>
+      </w:pPr>
+      <w:r>
+        <w:continuationSeparator/>
+      </w:r>
+    </w:p>
+  </w:endnote>
+</w:endnotes>
+</file>
+
+<file path=word/footer1.xml><?xml version="1.0" encoding="utf-8"?>
+<w:ftr xmlns:wpc="http://schemas.microsoft.com/office/word/2010/wordprocessingCanvas" xmlns:cx="http://schemas.microsoft.com/office/drawing/2014/chartex" xmlns:cx1="http://schemas.microsoft.com/office/drawing/2015/9/8/chartex" xmlns:cx2="http://schemas.microsoft.com/office/drawing/2015/10/21/chartex" xmlns:cx3="http://schemas.microsoft.com/office/drawing/2016/5/9/chartex" xmlns:cx4="http://schemas.microsoft.com/office/drawing/2016/5/10/chartex" xmlns:cx5="http://schemas.microsoft.com/office/drawing/2016/5/11/chartex" xmlns:cx6="http://schemas.microsoft.com/office/drawing/2016/5/12/chartex" xmlns:cx7="http://schemas.microsoft.com/office/drawing/2016/5/13/chartex" xmlns:cx8="http://schemas.microsoft.com/office/drawing/2016/5/14/chartex" xmlns:mc="http://schemas.openxmlformats.org/markup-compatibility/2006" xmlns:aink="http://schemas.microsoft.com/office/drawing/2016/ink" xmlns:am3d="http://schemas.microsoft.com/office/drawing/2017/model3d" xmlns:o="urn:schemas-microsoft-com:office:office" xmlns:oel="http://schemas.microsoft.com/office/2019/extlst" xmlns:r="http://schemas.openxmlformats.org/officeDocument/2006/relationships" xmlns:m="http://schemas.openxmlformats.org/officeDocument/2006/math" xmlns:v="urn:schemas-microsoft-com:vml" xmlns:wp14="http://schemas.microsoft.com/office/word/2010/wordprocessingDrawing" xmlns:wp="http://schemas.openxmlformats.org/drawingml/2006/wordprocessingDrawing" xmlns:w10="urn:schemas-microsoft-com:office:word" xmlns:w="http://schemas.openxmlformats.org/wordprocessingml/2006/main" xmlns:w14="http://schemas.microsoft.com/office/word/2010/wordml" xmlns:w15="http://schemas.microsoft.com/office/word/2012/wordml" xmlns:w16cex="http://schemas.microsoft.com/office/word/2018/wordml/cex" xmlns:w16cid="http://schemas.microsoft.com/office/word/2016/wordml/cid" xmlns:w16="http://schemas.microsoft.com/office/word/2018/wordml" xmlns:w16sdtdh="http://schemas.microsoft.com/office/word/2020/wordml/sdtdatahash" xmlns:w16se="http://schemas.microsoft.com/office/word/2015/wordml/symex" xmlns:wpg="http://schemas.microsoft.com/office/word/2010/wordprocessingGroup" xmlns:wpi="http://schemas.microsoft.com/office/word/2010/wordprocessingInk" xmlns:wne="http://schemas.microsoft.com/office/word/2006/wordml" xmlns:wps="http://schemas.microsoft.com/office/word/2010/wordprocessingShape" mc:Ignorable="w14 w15 w16se w16cid w16 w16cex w16sdtdh wp14">
+  <w:p>
+    <w:pPr>
+      <w:pStyle w:val="Footer"/>
+      <w:jc w:val="center"/>
+    </w:pPr>
+    <w:r>
+      <w:t>1</w:t>
+    </w:r>
+  </w:p>
+</w:ftr>
+</file>
+
+<file path=word/footnotes.xml><?xml version="1.0" encoding="utf-8"?>
+<w:footnotes xmlns:wpc="http://schemas.microsoft.com/office/word/2010/wordprocessingCanvas" xmlns:cx="http://schemas.microsoft.com/office/drawing/2014/chartex" xmlns:cx1="http://schemas.microsoft.com/office/drawing/2015/9/8/chartex" xmlns:cx2="http://schemas.microsoft.com/office/drawing/2015/10/21/chartex" xmlns:cx3="http://schemas.microsoft.com/office/drawing/2016/5/9/chartex" xmlns:cx4="http://schemas.microsoft.com/office/drawing/2016/5/10/chartex" xmlns:cx5="http://schemas.microsoft.com/office/drawing/2016/5/11/chartex" xmlns:cx6="http://schemas.microsoft.com/office/drawing/2016/5/12/chartex" xmlns:cx7="http://schemas.microsoft.com/office/drawing/2016/5/13/chartex" xmlns:cx8="http://schemas.microsoft.com/office/drawing/2016/5/14/chartex" xmlns:mc="http://schemas.openxmlformats.org/markup-compatibility/2006" xmlns:aink="http://schemas.microsoft.com/office/drawing/2016/ink" xmlns:am3d="http://schemas.microsoft.com/office/drawing/2017/model3d" xmlns:o="urn:schemas-microsoft-com:office:office" xmlns:oel="http://schemas.microsoft.com/office/2019/extlst" xmlns:r="http://schemas.openxmlformats.org/officeDocument/2006/relationships" xmlns:m="http://schemas.openxmlformats.org/officeDocument/2006/math" xmlns:v="urn:schemas-microsoft-com:vml" xmlns:wp14="http://schemas.microsoft.com/office/word/2010/wordprocessingDrawing" xmlns:wp="http://schemas.openxmlformats.org/drawingml/2006/wordprocessingDrawing" xmlns:w10="urn:schemas-microsoft-com:office:word" xmlns:w="http://schemas.openxmlformats.org/wordprocessingml/2006/main" xmlns:w14="http://schemas.microsoft.com/office/word/2010/wordml" xmlns:w15="http://schemas.microsoft.com/office/word/2012/wordml" xmlns:w16cex="http://schemas.microsoft.com/office/word/2018/wordml/cex" xmlns:w16cid="http://schemas.microsoft.com/office/word/2016/wordml/cid" xmlns:w16="http://schemas.microsoft.com/office/word/2018/wordml" xmlns:w16sdtdh="http://schemas.microsoft.com/office/word/2020/wordml/sdtdatahash" xmlns:w16se="http://schemas.microsoft.com/office/word/2015/wordml/symex" xmlns:wpg="http://schemas.microsoft.com/office/word/2010/wordprocessingGroup" xmlns:wpi="http://schemas.microsoft.com/office/word/2010/wordprocessingInk" xmlns:wne="http://schemas.microsoft.com/office/word/2006/wordml" xmlns:wps="http://schemas.microsoft.com/office/word/2010/wordprocessingShape" mc:Ignorable="w14 w15 w16se w16cid w16 w16cex w16sdtdh wp14">
+  <w:footnote w:type="separator" w:id="-1">
+    <w:p>
+      <w:pPr>
+        <w:spacing w:after="0" w:line="240" w:lineRule="auto"/>
+      </w:pPr>
+      <w:r>
+        <w:separator/>
+      </w:r>
+    </w:p>
+  </w:footnote>
+  <w:footnote w:type="continuationSeparator" w:id="0">
+    <w:p>
+      <w:pPr>
+        <w:spacing w:after="0" w:line="240" w:lineRule="auto"/>
+      </w:pPr>
+      <w:r>
+        <w:continuationSeparator/>
+      </w:r>
+    </w:p>
+  </w:footnote>
+</w:footnotes>
+</file>
+
+<file path=word/header1.xml><?xml version="1.0" encoding="utf-8"?>
+<w:hdr xmlns:wpc="http://schemas.microsoft.com/office/word/2010/wordprocessingCanvas" xmlns:cx="http://schemas.microsoft.com/office/drawing/2014/chartex" xmlns:cx1="http://schemas.microsoft.com/office/drawing/2015/9/8/chartex" xmlns:cx2="http://schemas.microsoft.com/office/drawing/2015/10/21/chartex" xmlns:cx3="http://schemas.microsoft.com/office/drawing/2016/5/9/chartex" xmlns:cx4="http://schemas.microsoft.com/office/drawing/2016/5/10/chartex" xmlns:cx5="http://schemas.microsoft.com/office/drawing/2016/5/11/chartex" xmlns:cx6="http://schemas.microsoft.com/office/drawing/2016/5/12/chartex" xmlns:cx7="http://schemas.microsoft.com/office/drawing/2016/5/13/chartex" xmlns:cx8="http://schemas.microsoft.com/office/drawing/2016/5/14/chartex" xmlns:mc="http://schemas.openxmlformats.org/markup-compatibility/2006" xmlns:aink="http://schemas.microsoft.com/office/drawing/2016/ink" xmlns:am3d="http://schemas.microsoft.com/office/drawing/2017/model3d" xmlns:o="urn:schemas-microsoft-com:office:office" xmlns:oel="http://schemas.microsoft.com/office/2019/extlst" xmlns:r="http://schemas.openxmlformats.org/officeDocument/2006/relationships" xmlns:m="http://schemas.openxmlformats.org/officeDocument/2006/math" xmlns:v="urn:schemas-microsoft-com:vml" xmlns:wp14="http://schemas.microsoft.com/office/word/2010/wordprocessingDrawing" xmlns:wp="http://schemas.openxmlformats.org/drawingml/2006/wordprocessingDrawing" xmlns:w10="urn:schemas-microsoft-com:office:word" xmlns:w="http://schemas.openxmlformats.org/wordprocessingml/2006/main" xmlns:w14="http://schemas.microsoft.com/office/word/2010/wordml" xmlns:w15="http://schemas.microsoft.com/office/word/2012/wordml" xmlns:w16cex="http://schemas.microsoft.com/office/word/2018/wordml/cex" xmlns:w16cid="http://schemas.microsoft.com/office/word/2016/wordml/cid" xmlns:w16="http://schemas.microsoft.com/office/word/2018/wordml" xmlns:w16sdtdh="http://schemas.microsoft.com/office/word/2020/wordml/sdtdatahash" xmlns:w16se="http://schemas.microsoft.com/office/word/2015/wordml/symex" xmlns:wpg="http://schemas.microsoft.com/office/word/2010/wordprocessingGroup" xmlns:wpi="http://schemas.microsoft.com/office/word/2010/wordprocessingInk" xmlns:wne="http://schemas.microsoft.com/office/word/2006/wordml" xmlns:wps="http://schemas.microsoft.com/office/word/2010/wordprocessingShape" mc:Ignorable="w14 w15 w16se w16cid w16 w16cex w16sdtdh wp14">
+  <w:p>
+    <w:pPr>
+      <w:pStyle w:val="Header"/>
+      <w:jc w:val="center"/>
+      <w:rPr>
+        <w:b/>
+        <w:bCs/>
+      </w:rPr>
+    </w:pPr>
+    <w:r>
+      <w:rPr>
+        <w:b/>
+        <w:bCs/>
+      </w:rPr>
+      <w:t>Cyber Sentinel</w:t>
+    </w:r>
+  </w:p>
+</w:hdr>
 </file>
 
 <file path=word/numbering.xml><?xml version="1.0" encoding="utf-8"?>
@@ -1270,6 +1356,50 @@
       <w:contextualSpacing/>
     </w:pPr>
   </w:style>
+  <w:style w:type="paragraph" w:styleId="Header">
+    <w:name w:val="header"/>
+    <w:basedOn w:val="Normal"/>
+    <w:link w:val="HeaderChar"/>
+    <w:uiPriority w:val="99"/>
+    <w:unhideWhenUsed/>
+    <w:rsid w:val="00EA0373"/>
+    <w:pPr>
+      <w:tabs>
+        <w:tab w:val="center" w:pos="4680"/>
+        <w:tab w:val="right" w:pos="9360"/>
+      </w:tabs>
+      <w:spacing w:after="0" w:line="240" w:lineRule="auto"/>
+    </w:pPr>
+  </w:style>
+  <w:style w:type="character" w:customStyle="1" w:styleId="HeaderChar">
+    <w:name w:val="Header Char"/>
+    <w:basedOn w:val="DefaultParagraphFont"/>
+    <w:link w:val="Header"/>
+    <w:uiPriority w:val="99"/>
+    <w:rsid w:val="00EA0373"/>
+  </w:style>
+  <w:style w:type="paragraph" w:styleId="Footer">
+    <w:name w:val="footer"/>
+    <w:basedOn w:val="Normal"/>
+    <w:link w:val="FooterChar"/>
+    <w:uiPriority w:val="99"/>
+    <w:unhideWhenUsed/>
+    <w:rsid w:val="00EA0373"/>
+    <w:pPr>
+      <w:tabs>
+        <w:tab w:val="center" w:pos="4680"/>
+        <w:tab w:val="right" w:pos="9360"/>
+      </w:tabs>
+      <w:spacing w:after="0" w:line="240" w:lineRule="auto"/>
+    </w:pPr>
+  </w:style>
+  <w:style w:type="character" w:customStyle="1" w:styleId="FooterChar">
+    <w:name w:val="Footer Char"/>
+    <w:basedOn w:val="DefaultParagraphFont"/>
+    <w:link w:val="Footer"/>
+    <w:uiPriority w:val="99"/>
+    <w:rsid w:val="00EA0373"/>
+  </w:style>
 </w:styles>
 </file>
 

</xml_diff>